<commit_message>
15 octubre 11 am
</commit_message>
<xml_diff>
--- a/ANALISIS/Soccer_Manager.docx
+++ b/ANALISIS/Soccer_Manager.docx
@@ -60,7 +60,7 @@
                                 <a14:useLocalDpi xmlns:a14="http://schemas.microsoft.com/office/drawing/2010/main" val="0"/>
                               </a:ext>
                               <a:ext uri="{96DAC541-7B7A-43D3-8B79-37D633B846F1}">
-                                <asvg:svgBlip xmlns="" xmlns:cx="http://schemas.microsoft.com/office/drawing/2014/chartex" xmlns:cx1="http://schemas.microsoft.com/office/drawing/2015/9/8/chartex" xmlns:cx2="http://schemas.microsoft.com/office/drawing/2015/10/21/chartex" xmlns:cx3="http://schemas.microsoft.com/office/drawing/2016/5/9/chartex" xmlns:cx4="http://schemas.microsoft.com/office/drawing/2016/5/10/chartex" xmlns:cx5="http://schemas.microsoft.com/office/drawing/2016/5/11/chartex" xmlns:cx6="http://schemas.microsoft.com/office/drawing/2016/5/12/chartex" xmlns:cx7="http://schemas.microsoft.com/office/drawing/2016/5/13/chartex" xmlns:cx8="http://schemas.microsoft.com/office/drawing/2016/5/14/chartex" xmlns:aink="http://schemas.microsoft.com/office/drawing/2016/ink" xmlns:am3d="http://schemas.microsoft.com/office/drawing/2017/model3d" xmlns:o="urn:schemas-microsoft-com:office:office" xmlns:v="urn:schemas-microsoft-com:vml" xmlns:w10="urn:schemas-microsoft-com:office:word" xmlns:w="http://schemas.openxmlformats.org/wordprocessingml/2006/main" xmlns:w16cid="http://schemas.microsoft.com/office/word/2016/wordml/cid" xmlns:w16se="http://schemas.microsoft.com/office/word/2015/wordml/symex" xmlns:asvg="http://schemas.microsoft.com/office/drawing/2016/SVG/main" r:embed="rId12"/>
+                                <asvg:svgBlip xmlns:asvg="http://schemas.microsoft.com/office/drawing/2016/SVG/main" xmlns:w16se="http://schemas.microsoft.com/office/word/2015/wordml/symex" xmlns:w16cid="http://schemas.microsoft.com/office/word/2016/wordml/cid" xmlns:w="http://schemas.openxmlformats.org/wordprocessingml/2006/main" xmlns:w10="urn:schemas-microsoft-com:office:word" xmlns:v="urn:schemas-microsoft-com:vml" xmlns:o="urn:schemas-microsoft-com:office:office" xmlns:am3d="http://schemas.microsoft.com/office/drawing/2017/model3d" xmlns:aink="http://schemas.microsoft.com/office/drawing/2016/ink" xmlns:cx8="http://schemas.microsoft.com/office/drawing/2016/5/14/chartex" xmlns:cx7="http://schemas.microsoft.com/office/drawing/2016/5/13/chartex" xmlns:cx6="http://schemas.microsoft.com/office/drawing/2016/5/12/chartex" xmlns:cx5="http://schemas.microsoft.com/office/drawing/2016/5/11/chartex" xmlns:cx4="http://schemas.microsoft.com/office/drawing/2016/5/10/chartex" xmlns:cx3="http://schemas.microsoft.com/office/drawing/2016/5/9/chartex" xmlns:cx2="http://schemas.microsoft.com/office/drawing/2015/10/21/chartex" xmlns:cx1="http://schemas.microsoft.com/office/drawing/2015/9/8/chartex" xmlns:cx="http://schemas.microsoft.com/office/drawing/2014/chartex" xmlns="" r:embed="rId12"/>
                               </a:ext>
                             </a:extLst>
                           </a:blip>
@@ -480,7 +480,7 @@
                           <a14:useLocalDpi xmlns:a14="http://schemas.microsoft.com/office/drawing/2010/main" val="0"/>
                         </a:ext>
                         <a:ext uri="{96DAC541-7B7A-43D3-8B79-37D633B846F1}">
-                          <asvg:svgBlip xmlns="" xmlns:cx="http://schemas.microsoft.com/office/drawing/2014/chartex" xmlns:cx1="http://schemas.microsoft.com/office/drawing/2015/9/8/chartex" xmlns:cx2="http://schemas.microsoft.com/office/drawing/2015/10/21/chartex" xmlns:cx3="http://schemas.microsoft.com/office/drawing/2016/5/9/chartex" xmlns:cx4="http://schemas.microsoft.com/office/drawing/2016/5/10/chartex" xmlns:cx5="http://schemas.microsoft.com/office/drawing/2016/5/11/chartex" xmlns:cx6="http://schemas.microsoft.com/office/drawing/2016/5/12/chartex" xmlns:cx7="http://schemas.microsoft.com/office/drawing/2016/5/13/chartex" xmlns:cx8="http://schemas.microsoft.com/office/drawing/2016/5/14/chartex" xmlns:aink="http://schemas.microsoft.com/office/drawing/2016/ink" xmlns:am3d="http://schemas.microsoft.com/office/drawing/2017/model3d" xmlns:o="urn:schemas-microsoft-com:office:office" xmlns:v="urn:schemas-microsoft-com:vml" xmlns:w10="urn:schemas-microsoft-com:office:word" xmlns:w="http://schemas.openxmlformats.org/wordprocessingml/2006/main" xmlns:w16cid="http://schemas.microsoft.com/office/word/2016/wordml/cid" xmlns:w16se="http://schemas.microsoft.com/office/word/2015/wordml/symex" xmlns:asvg="http://schemas.microsoft.com/office/drawing/2016/SVG/main" r:embed="rId15"/>
+                          <asvg:svgBlip xmlns:asvg="http://schemas.microsoft.com/office/drawing/2016/SVG/main" xmlns:w16se="http://schemas.microsoft.com/office/word/2015/wordml/symex" xmlns:w16cid="http://schemas.microsoft.com/office/word/2016/wordml/cid" xmlns:w="http://schemas.openxmlformats.org/wordprocessingml/2006/main" xmlns:w10="urn:schemas-microsoft-com:office:word" xmlns:v="urn:schemas-microsoft-com:vml" xmlns:o="urn:schemas-microsoft-com:office:office" xmlns:am3d="http://schemas.microsoft.com/office/drawing/2017/model3d" xmlns:aink="http://schemas.microsoft.com/office/drawing/2016/ink" xmlns:cx8="http://schemas.microsoft.com/office/drawing/2016/5/14/chartex" xmlns:cx7="http://schemas.microsoft.com/office/drawing/2016/5/13/chartex" xmlns:cx6="http://schemas.microsoft.com/office/drawing/2016/5/12/chartex" xmlns:cx5="http://schemas.microsoft.com/office/drawing/2016/5/11/chartex" xmlns:cx4="http://schemas.microsoft.com/office/drawing/2016/5/10/chartex" xmlns:cx3="http://schemas.microsoft.com/office/drawing/2016/5/9/chartex" xmlns:cx2="http://schemas.microsoft.com/office/drawing/2015/10/21/chartex" xmlns:cx1="http://schemas.microsoft.com/office/drawing/2015/9/8/chartex" xmlns:cx="http://schemas.microsoft.com/office/drawing/2014/chartex" xmlns="" r:embed="rId15"/>
                         </a:ext>
                       </a:extLst>
                     </a:blip>
@@ -566,7 +566,7 @@
                           <a14:useLocalDpi xmlns:a14="http://schemas.microsoft.com/office/drawing/2010/main" val="0"/>
                         </a:ext>
                         <a:ext uri="{96DAC541-7B7A-43D3-8B79-37D633B846F1}">
-                          <asvg:svgBlip xmlns="" xmlns:cx="http://schemas.microsoft.com/office/drawing/2014/chartex" xmlns:cx1="http://schemas.microsoft.com/office/drawing/2015/9/8/chartex" xmlns:cx2="http://schemas.microsoft.com/office/drawing/2015/10/21/chartex" xmlns:cx3="http://schemas.microsoft.com/office/drawing/2016/5/9/chartex" xmlns:cx4="http://schemas.microsoft.com/office/drawing/2016/5/10/chartex" xmlns:cx5="http://schemas.microsoft.com/office/drawing/2016/5/11/chartex" xmlns:cx6="http://schemas.microsoft.com/office/drawing/2016/5/12/chartex" xmlns:cx7="http://schemas.microsoft.com/office/drawing/2016/5/13/chartex" xmlns:cx8="http://schemas.microsoft.com/office/drawing/2016/5/14/chartex" xmlns:aink="http://schemas.microsoft.com/office/drawing/2016/ink" xmlns:am3d="http://schemas.microsoft.com/office/drawing/2017/model3d" xmlns:o="urn:schemas-microsoft-com:office:office" xmlns:v="urn:schemas-microsoft-com:vml" xmlns:w10="urn:schemas-microsoft-com:office:word" xmlns:w="http://schemas.openxmlformats.org/wordprocessingml/2006/main" xmlns:w16cid="http://schemas.microsoft.com/office/word/2016/wordml/cid" xmlns:w16se="http://schemas.microsoft.com/office/word/2015/wordml/symex" xmlns:asvg="http://schemas.microsoft.com/office/drawing/2016/SVG/main" r:embed="rId17"/>
+                          <asvg:svgBlip xmlns:asvg="http://schemas.microsoft.com/office/drawing/2016/SVG/main" xmlns:w16se="http://schemas.microsoft.com/office/word/2015/wordml/symex" xmlns:w16cid="http://schemas.microsoft.com/office/word/2016/wordml/cid" xmlns:w="http://schemas.openxmlformats.org/wordprocessingml/2006/main" xmlns:w10="urn:schemas-microsoft-com:office:word" xmlns:v="urn:schemas-microsoft-com:vml" xmlns:o="urn:schemas-microsoft-com:office:office" xmlns:am3d="http://schemas.microsoft.com/office/drawing/2017/model3d" xmlns:aink="http://schemas.microsoft.com/office/drawing/2016/ink" xmlns:cx8="http://schemas.microsoft.com/office/drawing/2016/5/14/chartex" xmlns:cx7="http://schemas.microsoft.com/office/drawing/2016/5/13/chartex" xmlns:cx6="http://schemas.microsoft.com/office/drawing/2016/5/12/chartex" xmlns:cx5="http://schemas.microsoft.com/office/drawing/2016/5/11/chartex" xmlns:cx4="http://schemas.microsoft.com/office/drawing/2016/5/10/chartex" xmlns:cx3="http://schemas.microsoft.com/office/drawing/2016/5/9/chartex" xmlns:cx2="http://schemas.microsoft.com/office/drawing/2015/10/21/chartex" xmlns:cx1="http://schemas.microsoft.com/office/drawing/2015/9/8/chartex" xmlns:cx="http://schemas.microsoft.com/office/drawing/2014/chartex" xmlns="" r:embed="rId17"/>
                         </a:ext>
                       </a:extLst>
                     </a:blip>
@@ -3662,7 +3662,7 @@
                     </wp:inline>
                   </w:drawing>
                 </mc:Choice>
-                <mc:Fallback xmlns:cx="http://schemas.microsoft.com/office/drawing/2014/chartex" xmlns:cx1="http://schemas.microsoft.com/office/drawing/2015/9/8/chartex" xmlns:cx2="http://schemas.microsoft.com/office/drawing/2015/10/21/chartex" xmlns:cx3="http://schemas.microsoft.com/office/drawing/2016/5/9/chartex" xmlns:cx4="http://schemas.microsoft.com/office/drawing/2016/5/10/chartex" xmlns:cx5="http://schemas.microsoft.com/office/drawing/2016/5/11/chartex" xmlns:cx6="http://schemas.microsoft.com/office/drawing/2016/5/12/chartex" xmlns:cx7="http://schemas.microsoft.com/office/drawing/2016/5/13/chartex" xmlns:cx8="http://schemas.microsoft.com/office/drawing/2016/5/14/chartex" xmlns:aink="http://schemas.microsoft.com/office/drawing/2016/ink" xmlns:am3d="http://schemas.microsoft.com/office/drawing/2017/model3d" xmlns:w16cid="http://schemas.microsoft.com/office/word/2016/wordml/cid" xmlns:w16se="http://schemas.microsoft.com/office/word/2015/wordml/symex">
+                <mc:Fallback xmlns:w16se="http://schemas.microsoft.com/office/word/2015/wordml/symex" xmlns:w16cid="http://schemas.microsoft.com/office/word/2016/wordml/cid" xmlns:am3d="http://schemas.microsoft.com/office/drawing/2017/model3d" xmlns:aink="http://schemas.microsoft.com/office/drawing/2016/ink" xmlns:cx8="http://schemas.microsoft.com/office/drawing/2016/5/14/chartex" xmlns:cx7="http://schemas.microsoft.com/office/drawing/2016/5/13/chartex" xmlns:cx6="http://schemas.microsoft.com/office/drawing/2016/5/12/chartex" xmlns:cx5="http://schemas.microsoft.com/office/drawing/2016/5/11/chartex" xmlns:cx4="http://schemas.microsoft.com/office/drawing/2016/5/10/chartex" xmlns:cx3="http://schemas.microsoft.com/office/drawing/2016/5/9/chartex" xmlns:cx2="http://schemas.microsoft.com/office/drawing/2015/10/21/chartex" xmlns:cx1="http://schemas.microsoft.com/office/drawing/2015/9/8/chartex" xmlns:cx="http://schemas.microsoft.com/office/drawing/2014/chartex">
                   <w:pict>
                     <v:group w14:anchorId="34F9D125" id="Group 17" o:spid="_x0000_s1026" style="width:10.5pt;height:10.5pt;mso-position-horizontal-relative:char;mso-position-vertical-relative:line" coordsize="133350,133349" o:gfxdata="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">
                       <v:shape id="Shape 1025" o:spid="_x0000_s1027" style="position:absolute;left:29633;top:82021;width:25929;height:14817;visibility:visible;mso-wrap-style:square;v-text-anchor:top" coordsize="25929,14817" o:gfxdata="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" path="m,l25929,r,14817l,14817,,e" fillcolor="#37352f" stroked="f" strokeweight="0">
@@ -4070,7 +4070,7 @@
                     </wp:inline>
                   </w:drawing>
                 </mc:Choice>
-                <mc:Fallback xmlns:cx="http://schemas.microsoft.com/office/drawing/2014/chartex" xmlns:cx1="http://schemas.microsoft.com/office/drawing/2015/9/8/chartex" xmlns:cx2="http://schemas.microsoft.com/office/drawing/2015/10/21/chartex" xmlns:cx3="http://schemas.microsoft.com/office/drawing/2016/5/9/chartex" xmlns:cx4="http://schemas.microsoft.com/office/drawing/2016/5/10/chartex" xmlns:cx5="http://schemas.microsoft.com/office/drawing/2016/5/11/chartex" xmlns:cx6="http://schemas.microsoft.com/office/drawing/2016/5/12/chartex" xmlns:cx7="http://schemas.microsoft.com/office/drawing/2016/5/13/chartex" xmlns:cx8="http://schemas.microsoft.com/office/drawing/2016/5/14/chartex" xmlns:aink="http://schemas.microsoft.com/office/drawing/2016/ink" xmlns:am3d="http://schemas.microsoft.com/office/drawing/2017/model3d" xmlns:w16cid="http://schemas.microsoft.com/office/word/2016/wordml/cid" xmlns:w16se="http://schemas.microsoft.com/office/word/2015/wordml/symex">
+                <mc:Fallback xmlns:w16se="http://schemas.microsoft.com/office/word/2015/wordml/symex" xmlns:w16cid="http://schemas.microsoft.com/office/word/2016/wordml/cid" xmlns:am3d="http://schemas.microsoft.com/office/drawing/2017/model3d" xmlns:aink="http://schemas.microsoft.com/office/drawing/2016/ink" xmlns:cx8="http://schemas.microsoft.com/office/drawing/2016/5/14/chartex" xmlns:cx7="http://schemas.microsoft.com/office/drawing/2016/5/13/chartex" xmlns:cx6="http://schemas.microsoft.com/office/drawing/2016/5/12/chartex" xmlns:cx5="http://schemas.microsoft.com/office/drawing/2016/5/11/chartex" xmlns:cx4="http://schemas.microsoft.com/office/drawing/2016/5/10/chartex" xmlns:cx3="http://schemas.microsoft.com/office/drawing/2016/5/9/chartex" xmlns:cx2="http://schemas.microsoft.com/office/drawing/2015/10/21/chartex" xmlns:cx1="http://schemas.microsoft.com/office/drawing/2015/9/8/chartex" xmlns:cx="http://schemas.microsoft.com/office/drawing/2014/chartex">
                   <w:pict>
                     <v:group w14:anchorId="52459EA0" id="Group 24" o:spid="_x0000_s1026" style="width:9.75pt;height:8.45pt;mso-position-horizontal-relative:char;mso-position-vertical-relative:line" coordsize="123825,107156" o:gfxdata="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">
                       <v:shape id="Shape 49" o:spid="_x0000_s1027" style="position:absolute;top:87673;width:95250;height:19483;visibility:visible;mso-wrap-style:square;v-text-anchor:top" coordsize="95250,19483" o:gfxdata="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" path="m4762,l90487,v2631,,4763,2132,4763,4763l95250,14720v,2630,-2132,4763,-4763,4763l4762,19483,,14721,,4762,4762,xe" fillcolor="#37352f" stroked="f" strokeweight="0">
@@ -5495,7 +5495,7 @@
                     </wp:inline>
                   </w:drawing>
                 </mc:Choice>
-                <mc:Fallback xmlns:cx="http://schemas.microsoft.com/office/drawing/2014/chartex" xmlns:cx1="http://schemas.microsoft.com/office/drawing/2015/9/8/chartex" xmlns:cx2="http://schemas.microsoft.com/office/drawing/2015/10/21/chartex" xmlns:cx3="http://schemas.microsoft.com/office/drawing/2016/5/9/chartex" xmlns:cx4="http://schemas.microsoft.com/office/drawing/2016/5/10/chartex" xmlns:cx5="http://schemas.microsoft.com/office/drawing/2016/5/11/chartex" xmlns:cx6="http://schemas.microsoft.com/office/drawing/2016/5/12/chartex" xmlns:cx7="http://schemas.microsoft.com/office/drawing/2016/5/13/chartex" xmlns:cx8="http://schemas.microsoft.com/office/drawing/2016/5/14/chartex" xmlns:aink="http://schemas.microsoft.com/office/drawing/2016/ink" xmlns:am3d="http://schemas.microsoft.com/office/drawing/2017/model3d" xmlns:w16cid="http://schemas.microsoft.com/office/word/2016/wordml/cid" xmlns:w16se="http://schemas.microsoft.com/office/word/2015/wordml/symex">
+                <mc:Fallback xmlns:w16se="http://schemas.microsoft.com/office/word/2015/wordml/symex" xmlns:w16cid="http://schemas.microsoft.com/office/word/2016/wordml/cid" xmlns:am3d="http://schemas.microsoft.com/office/drawing/2017/model3d" xmlns:aink="http://schemas.microsoft.com/office/drawing/2016/ink" xmlns:cx8="http://schemas.microsoft.com/office/drawing/2016/5/14/chartex" xmlns:cx7="http://schemas.microsoft.com/office/drawing/2016/5/13/chartex" xmlns:cx6="http://schemas.microsoft.com/office/drawing/2016/5/12/chartex" xmlns:cx5="http://schemas.microsoft.com/office/drawing/2016/5/11/chartex" xmlns:cx4="http://schemas.microsoft.com/office/drawing/2016/5/10/chartex" xmlns:cx3="http://schemas.microsoft.com/office/drawing/2016/5/9/chartex" xmlns:cx2="http://schemas.microsoft.com/office/drawing/2015/10/21/chartex" xmlns:cx1="http://schemas.microsoft.com/office/drawing/2015/9/8/chartex" xmlns:cx="http://schemas.microsoft.com/office/drawing/2014/chartex">
                   <w:pict>
                     <v:group w14:anchorId="2E2662AC" id="Group 1694076834" o:spid="_x0000_s1026" style="width:10.5pt;height:10.5pt;mso-position-horizontal-relative:char;mso-position-vertical-relative:line" coordsize="133350,133349" o:gfxdata="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">
                       <v:shape id="Shape 1025" o:spid="_x0000_s1027" style="position:absolute;left:29633;top:82021;width:25929;height:14817;visibility:visible;mso-wrap-style:square;v-text-anchor:top" coordsize="25929,14817" o:gfxdata="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" path="m,l25929,r,14817l,14817,,e" fillcolor="#37352f" stroked="f" strokeweight="0">
@@ -5901,7 +5901,7 @@
                     </wp:inline>
                   </w:drawing>
                 </mc:Choice>
-                <mc:Fallback xmlns:cx="http://schemas.microsoft.com/office/drawing/2014/chartex" xmlns:cx1="http://schemas.microsoft.com/office/drawing/2015/9/8/chartex" xmlns:cx2="http://schemas.microsoft.com/office/drawing/2015/10/21/chartex" xmlns:cx3="http://schemas.microsoft.com/office/drawing/2016/5/9/chartex" xmlns:cx4="http://schemas.microsoft.com/office/drawing/2016/5/10/chartex" xmlns:cx5="http://schemas.microsoft.com/office/drawing/2016/5/11/chartex" xmlns:cx6="http://schemas.microsoft.com/office/drawing/2016/5/12/chartex" xmlns:cx7="http://schemas.microsoft.com/office/drawing/2016/5/13/chartex" xmlns:cx8="http://schemas.microsoft.com/office/drawing/2016/5/14/chartex" xmlns:aink="http://schemas.microsoft.com/office/drawing/2016/ink" xmlns:am3d="http://schemas.microsoft.com/office/drawing/2017/model3d" xmlns:w16cid="http://schemas.microsoft.com/office/word/2016/wordml/cid" xmlns:w16se="http://schemas.microsoft.com/office/word/2015/wordml/symex">
+                <mc:Fallback xmlns:w16se="http://schemas.microsoft.com/office/word/2015/wordml/symex" xmlns:w16cid="http://schemas.microsoft.com/office/word/2016/wordml/cid" xmlns:am3d="http://schemas.microsoft.com/office/drawing/2017/model3d" xmlns:aink="http://schemas.microsoft.com/office/drawing/2016/ink" xmlns:cx8="http://schemas.microsoft.com/office/drawing/2016/5/14/chartex" xmlns:cx7="http://schemas.microsoft.com/office/drawing/2016/5/13/chartex" xmlns:cx6="http://schemas.microsoft.com/office/drawing/2016/5/12/chartex" xmlns:cx5="http://schemas.microsoft.com/office/drawing/2016/5/11/chartex" xmlns:cx4="http://schemas.microsoft.com/office/drawing/2016/5/10/chartex" xmlns:cx3="http://schemas.microsoft.com/office/drawing/2016/5/9/chartex" xmlns:cx2="http://schemas.microsoft.com/office/drawing/2015/10/21/chartex" xmlns:cx1="http://schemas.microsoft.com/office/drawing/2015/9/8/chartex" xmlns:cx="http://schemas.microsoft.com/office/drawing/2014/chartex">
                   <w:pict>
                     <v:group w14:anchorId="5D01F381" id="Group 1694076841" o:spid="_x0000_s1026" style="width:9.75pt;height:8.45pt;mso-position-horizontal-relative:char;mso-position-vertical-relative:line" coordsize="123825,107156" o:gfxdata="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">
                       <v:shape id="Shape 49" o:spid="_x0000_s1027" style="position:absolute;top:87673;width:95250;height:19483;visibility:visible;mso-wrap-style:square;v-text-anchor:top" coordsize="95250,19483" o:gfxdata="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" path="m4762,l90487,v2631,,4763,2132,4763,4763l95250,14720v,2630,-2132,4763,-4763,4763l4762,19483,,14721,,4762,4762,xe" fillcolor="#37352f" stroked="f" strokeweight="0">
@@ -8424,7 +8424,7 @@
                     </wp:inline>
                   </w:drawing>
                 </mc:Choice>
-                <mc:Fallback xmlns:cx="http://schemas.microsoft.com/office/drawing/2014/chartex" xmlns:cx1="http://schemas.microsoft.com/office/drawing/2015/9/8/chartex" xmlns:cx2="http://schemas.microsoft.com/office/drawing/2015/10/21/chartex" xmlns:cx3="http://schemas.microsoft.com/office/drawing/2016/5/9/chartex" xmlns:cx4="http://schemas.microsoft.com/office/drawing/2016/5/10/chartex" xmlns:cx5="http://schemas.microsoft.com/office/drawing/2016/5/11/chartex" xmlns:cx6="http://schemas.microsoft.com/office/drawing/2016/5/12/chartex" xmlns:cx7="http://schemas.microsoft.com/office/drawing/2016/5/13/chartex" xmlns:cx8="http://schemas.microsoft.com/office/drawing/2016/5/14/chartex" xmlns:aink="http://schemas.microsoft.com/office/drawing/2016/ink" xmlns:am3d="http://schemas.microsoft.com/office/drawing/2017/model3d" xmlns:w16cid="http://schemas.microsoft.com/office/word/2016/wordml/cid" xmlns:w16se="http://schemas.microsoft.com/office/word/2015/wordml/symex">
+                <mc:Fallback xmlns:w16se="http://schemas.microsoft.com/office/word/2015/wordml/symex" xmlns:w16cid="http://schemas.microsoft.com/office/word/2016/wordml/cid" xmlns:am3d="http://schemas.microsoft.com/office/drawing/2017/model3d" xmlns:aink="http://schemas.microsoft.com/office/drawing/2016/ink" xmlns:cx8="http://schemas.microsoft.com/office/drawing/2016/5/14/chartex" xmlns:cx7="http://schemas.microsoft.com/office/drawing/2016/5/13/chartex" xmlns:cx6="http://schemas.microsoft.com/office/drawing/2016/5/12/chartex" xmlns:cx5="http://schemas.microsoft.com/office/drawing/2016/5/11/chartex" xmlns:cx4="http://schemas.microsoft.com/office/drawing/2016/5/10/chartex" xmlns:cx3="http://schemas.microsoft.com/office/drawing/2016/5/9/chartex" xmlns:cx2="http://schemas.microsoft.com/office/drawing/2015/10/21/chartex" xmlns:cx1="http://schemas.microsoft.com/office/drawing/2015/9/8/chartex" xmlns:cx="http://schemas.microsoft.com/office/drawing/2014/chartex">
                   <w:pict>
                     <v:group w14:anchorId="5223181D" id="Group 1694076846" o:spid="_x0000_s1026" style="width:10.5pt;height:10.5pt;mso-position-horizontal-relative:char;mso-position-vertical-relative:line" coordsize="133350,133349" o:gfxdata="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">
                       <v:shape id="Shape 1025" o:spid="_x0000_s1027" style="position:absolute;left:29633;top:82021;width:25929;height:14817;visibility:visible;mso-wrap-style:square;v-text-anchor:top" coordsize="25929,14817" o:gfxdata="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" path="m,l25929,r,14817l,14817,,e" fillcolor="#37352f" stroked="f" strokeweight="0">
@@ -8829,7 +8829,7 @@
                     </wp:inline>
                   </w:drawing>
                 </mc:Choice>
-                <mc:Fallback xmlns:cx="http://schemas.microsoft.com/office/drawing/2014/chartex" xmlns:cx1="http://schemas.microsoft.com/office/drawing/2015/9/8/chartex" xmlns:cx2="http://schemas.microsoft.com/office/drawing/2015/10/21/chartex" xmlns:cx3="http://schemas.microsoft.com/office/drawing/2016/5/9/chartex" xmlns:cx4="http://schemas.microsoft.com/office/drawing/2016/5/10/chartex" xmlns:cx5="http://schemas.microsoft.com/office/drawing/2016/5/11/chartex" xmlns:cx6="http://schemas.microsoft.com/office/drawing/2016/5/12/chartex" xmlns:cx7="http://schemas.microsoft.com/office/drawing/2016/5/13/chartex" xmlns:cx8="http://schemas.microsoft.com/office/drawing/2016/5/14/chartex" xmlns:aink="http://schemas.microsoft.com/office/drawing/2016/ink" xmlns:am3d="http://schemas.microsoft.com/office/drawing/2017/model3d" xmlns:w16cid="http://schemas.microsoft.com/office/word/2016/wordml/cid" xmlns:w16se="http://schemas.microsoft.com/office/word/2015/wordml/symex">
+                <mc:Fallback xmlns:w16se="http://schemas.microsoft.com/office/word/2015/wordml/symex" xmlns:w16cid="http://schemas.microsoft.com/office/word/2016/wordml/cid" xmlns:am3d="http://schemas.microsoft.com/office/drawing/2017/model3d" xmlns:aink="http://schemas.microsoft.com/office/drawing/2016/ink" xmlns:cx8="http://schemas.microsoft.com/office/drawing/2016/5/14/chartex" xmlns:cx7="http://schemas.microsoft.com/office/drawing/2016/5/13/chartex" xmlns:cx6="http://schemas.microsoft.com/office/drawing/2016/5/12/chartex" xmlns:cx5="http://schemas.microsoft.com/office/drawing/2016/5/11/chartex" xmlns:cx4="http://schemas.microsoft.com/office/drawing/2016/5/10/chartex" xmlns:cx3="http://schemas.microsoft.com/office/drawing/2016/5/9/chartex" xmlns:cx2="http://schemas.microsoft.com/office/drawing/2015/10/21/chartex" xmlns:cx1="http://schemas.microsoft.com/office/drawing/2015/9/8/chartex" xmlns:cx="http://schemas.microsoft.com/office/drawing/2014/chartex">
                   <w:pict>
                     <v:group w14:anchorId="0F0AB11C" id="Group 1694076854" o:spid="_x0000_s1026" style="width:9.75pt;height:8.45pt;mso-position-horizontal-relative:char;mso-position-vertical-relative:line" coordsize="123825,107156" o:gfxdata="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">
                       <v:shape id="Shape 49" o:spid="_x0000_s1027" style="position:absolute;top:87673;width:95250;height:19483;visibility:visible;mso-wrap-style:square;v-text-anchor:top" coordsize="95250,19483" o:gfxdata="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" path="m4762,l90487,v2631,,4763,2132,4763,4763l95250,14720v,2630,-2132,4763,-4763,4763l4762,19483,,14721,,4762,4762,xe" fillcolor="#37352f" stroked="f" strokeweight="0">
@@ -8924,7 +8924,6 @@
               <w:spacing w:after="160" w:line="259" w:lineRule="auto"/>
               <w:ind w:left="0" w:firstLine="0"/>
             </w:pPr>
-            <w:bookmarkStart w:id="11" w:name="_GoBack" w:colFirst="3" w:colLast="3"/>
           </w:p>
         </w:tc>
         <w:tc>
@@ -9969,10 +9968,7 @@
               <w:ind w:left="2" w:firstLine="0"/>
             </w:pPr>
             <w:r>
-              <w:t>Organizador Participante Arbitro Espec</w:t>
-            </w:r>
-            <w:r>
-              <w:t>tador Entrenador Administrador</w:t>
+              <w:t>Organizador Participante Arbitro Espectador Entrenador Administrador</w:t>
             </w:r>
           </w:p>
         </w:tc>
@@ -10254,19 +10250,7 @@
               <w:ind w:left="2" w:firstLine="0"/>
             </w:pPr>
             <w:r>
-              <w:t>Participante</w:t>
-            </w:r>
-            <w:r>
-              <w:t xml:space="preserve">, </w:t>
-            </w:r>
-            <w:r>
-              <w:t>Entrenador</w:t>
-            </w:r>
-            <w:r>
-              <w:t xml:space="preserve"> </w:t>
-            </w:r>
-            <w:r>
-              <w:t>Administrador</w:t>
+              <w:t>Participante, Entrenador Administrador</w:t>
             </w:r>
           </w:p>
         </w:tc>
@@ -12408,10 +12392,7 @@
               <w:ind w:left="2" w:firstLine="0"/>
             </w:pPr>
             <w:r>
-              <w:t>Organizador</w:t>
-            </w:r>
-            <w:r>
-              <w:t xml:space="preserve">, </w:t>
+              <w:t xml:space="preserve">Organizador, </w:t>
             </w:r>
           </w:p>
           <w:p>
@@ -12552,10 +12533,7 @@
               <w:ind w:left="2" w:firstLine="0"/>
             </w:pPr>
             <w:r>
-              <w:t>Espectador</w:t>
-            </w:r>
-            <w:r>
-              <w:t xml:space="preserve">, </w:t>
+              <w:t xml:space="preserve">Espectador, </w:t>
             </w:r>
           </w:p>
           <w:p>
@@ -12842,10 +12820,7 @@
               <w:ind w:left="2" w:firstLine="0"/>
             </w:pPr>
             <w:r>
-              <w:t>Participante</w:t>
-            </w:r>
-            <w:r>
-              <w:t xml:space="preserve">, </w:t>
+              <w:t xml:space="preserve">Participante, </w:t>
             </w:r>
           </w:p>
           <w:p>
@@ -12986,10 +12961,7 @@
               <w:ind w:left="2" w:firstLine="0"/>
             </w:pPr>
             <w:r>
-              <w:t>Participante</w:t>
-            </w:r>
-            <w:r>
-              <w:t xml:space="preserve">, </w:t>
+              <w:t xml:space="preserve">Participante, </w:t>
             </w:r>
           </w:p>
           <w:p>
@@ -13332,7 +13304,6 @@
           </w:p>
         </w:tc>
       </w:tr>
-      <w:bookmarkEnd w:id="11"/>
     </w:tbl>
     <w:p/>
     <w:p>
@@ -13342,7 +13313,7 @@
           <w:color w:val="2B5258" w:themeColor="accent5" w:themeShade="80"/>
         </w:rPr>
       </w:pPr>
-      <w:bookmarkStart w:id="12" w:name="_Toc84688191"/>
+      <w:bookmarkStart w:id="11" w:name="_Toc84688191"/>
       <w:r>
         <w:rPr>
           <w:color w:val="2B5258" w:themeColor="accent5" w:themeShade="80"/>
@@ -13355,21 +13326,21 @@
         </w:rPr>
         <w:t>No Funciona</w:t>
       </w:r>
-      <w:commentRangeStart w:id="13"/>
+      <w:commentRangeStart w:id="12"/>
       <w:r>
         <w:rPr>
           <w:color w:val="2B5258" w:themeColor="accent5" w:themeShade="80"/>
         </w:rPr>
         <w:t>les</w:t>
       </w:r>
-      <w:bookmarkEnd w:id="12"/>
-      <w:commentRangeEnd w:id="13"/>
+      <w:bookmarkEnd w:id="11"/>
+      <w:commentRangeEnd w:id="12"/>
       <w:r>
         <w:rPr>
           <w:rStyle w:val="Refdecomentario"/>
           <w:b w:val="0"/>
         </w:rPr>
-        <w:commentReference w:id="13"/>
+        <w:commentReference w:id="12"/>
       </w:r>
     </w:p>
     <w:tbl>
@@ -13843,7 +13814,7 @@
                     </wp:inline>
                   </w:drawing>
                 </mc:Choice>
-                <mc:Fallback xmlns:cx="http://schemas.microsoft.com/office/drawing/2014/chartex" xmlns:cx1="http://schemas.microsoft.com/office/drawing/2015/9/8/chartex" xmlns:cx2="http://schemas.microsoft.com/office/drawing/2015/10/21/chartex" xmlns:cx3="http://schemas.microsoft.com/office/drawing/2016/5/9/chartex" xmlns:cx4="http://schemas.microsoft.com/office/drawing/2016/5/10/chartex" xmlns:cx5="http://schemas.microsoft.com/office/drawing/2016/5/11/chartex" xmlns:cx6="http://schemas.microsoft.com/office/drawing/2016/5/12/chartex" xmlns:cx7="http://schemas.microsoft.com/office/drawing/2016/5/13/chartex" xmlns:cx8="http://schemas.microsoft.com/office/drawing/2016/5/14/chartex" xmlns:aink="http://schemas.microsoft.com/office/drawing/2016/ink" xmlns:am3d="http://schemas.microsoft.com/office/drawing/2017/model3d" xmlns:w16cid="http://schemas.microsoft.com/office/word/2016/wordml/cid" xmlns:w16se="http://schemas.microsoft.com/office/word/2015/wordml/symex">
+                <mc:Fallback xmlns:w16se="http://schemas.microsoft.com/office/word/2015/wordml/symex" xmlns:w16cid="http://schemas.microsoft.com/office/word/2016/wordml/cid" xmlns:am3d="http://schemas.microsoft.com/office/drawing/2017/model3d" xmlns:aink="http://schemas.microsoft.com/office/drawing/2016/ink" xmlns:cx8="http://schemas.microsoft.com/office/drawing/2016/5/14/chartex" xmlns:cx7="http://schemas.microsoft.com/office/drawing/2016/5/13/chartex" xmlns:cx6="http://schemas.microsoft.com/office/drawing/2016/5/12/chartex" xmlns:cx5="http://schemas.microsoft.com/office/drawing/2016/5/11/chartex" xmlns:cx4="http://schemas.microsoft.com/office/drawing/2016/5/10/chartex" xmlns:cx3="http://schemas.microsoft.com/office/drawing/2016/5/9/chartex" xmlns:cx2="http://schemas.microsoft.com/office/drawing/2015/10/21/chartex" xmlns:cx1="http://schemas.microsoft.com/office/drawing/2015/9/8/chartex" xmlns:cx="http://schemas.microsoft.com/office/drawing/2014/chartex">
                   <w:pict>
                     <v:group w14:anchorId="2066AAB0" id="Group 1694076859" o:spid="_x0000_s1026" style="width:10.5pt;height:10.5pt;mso-position-horizontal-relative:char;mso-position-vertical-relative:line" coordsize="133350,133349" o:gfxdata="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">
                       <v:shape id="Shape 1025" o:spid="_x0000_s1027" style="position:absolute;left:29633;top:82021;width:25929;height:14817;visibility:visible;mso-wrap-style:square;v-text-anchor:top" coordsize="25929,14817" o:gfxdata="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" path="m,l25929,r,14817l,14817,,e" fillcolor="#37352f" stroked="f" strokeweight="0">
@@ -14248,7 +14219,7 @@
                     </wp:inline>
                   </w:drawing>
                 </mc:Choice>
-                <mc:Fallback xmlns:cx="http://schemas.microsoft.com/office/drawing/2014/chartex" xmlns:cx1="http://schemas.microsoft.com/office/drawing/2015/9/8/chartex" xmlns:cx2="http://schemas.microsoft.com/office/drawing/2015/10/21/chartex" xmlns:cx3="http://schemas.microsoft.com/office/drawing/2016/5/9/chartex" xmlns:cx4="http://schemas.microsoft.com/office/drawing/2016/5/10/chartex" xmlns:cx5="http://schemas.microsoft.com/office/drawing/2016/5/11/chartex" xmlns:cx6="http://schemas.microsoft.com/office/drawing/2016/5/12/chartex" xmlns:cx7="http://schemas.microsoft.com/office/drawing/2016/5/13/chartex" xmlns:cx8="http://schemas.microsoft.com/office/drawing/2016/5/14/chartex" xmlns:aink="http://schemas.microsoft.com/office/drawing/2016/ink" xmlns:am3d="http://schemas.microsoft.com/office/drawing/2017/model3d" xmlns:w16cid="http://schemas.microsoft.com/office/word/2016/wordml/cid" xmlns:w16se="http://schemas.microsoft.com/office/word/2015/wordml/symex">
+                <mc:Fallback xmlns:w16se="http://schemas.microsoft.com/office/word/2015/wordml/symex" xmlns:w16cid="http://schemas.microsoft.com/office/word/2016/wordml/cid" xmlns:am3d="http://schemas.microsoft.com/office/drawing/2017/model3d" xmlns:aink="http://schemas.microsoft.com/office/drawing/2016/ink" xmlns:cx8="http://schemas.microsoft.com/office/drawing/2016/5/14/chartex" xmlns:cx7="http://schemas.microsoft.com/office/drawing/2016/5/13/chartex" xmlns:cx6="http://schemas.microsoft.com/office/drawing/2016/5/12/chartex" xmlns:cx5="http://schemas.microsoft.com/office/drawing/2016/5/11/chartex" xmlns:cx4="http://schemas.microsoft.com/office/drawing/2016/5/10/chartex" xmlns:cx3="http://schemas.microsoft.com/office/drawing/2016/5/9/chartex" xmlns:cx2="http://schemas.microsoft.com/office/drawing/2015/10/21/chartex" xmlns:cx1="http://schemas.microsoft.com/office/drawing/2015/9/8/chartex" xmlns:cx="http://schemas.microsoft.com/office/drawing/2014/chartex">
                   <w:pict>
                     <v:group w14:anchorId="5E2D3A3C" id="Group 34" o:spid="_x0000_s1026" style="width:9.75pt;height:8.45pt;mso-position-horizontal-relative:char;mso-position-vertical-relative:line" coordsize="123825,107156" o:gfxdata="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">
                       <v:shape id="Shape 49" o:spid="_x0000_s1027" style="position:absolute;top:87673;width:95250;height:19483;visibility:visible;mso-wrap-style:square;v-text-anchor:top" coordsize="95250,19483" o:gfxdata="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" path="m4762,l90487,v2631,,4763,2132,4763,4763l95250,14720v,2630,-2132,4763,-4763,4763l4762,19483,,14721,,4762,4762,xe" fillcolor="#37352f" stroked="f" strokeweight="0">
@@ -15434,6 +15405,14 @@
           <w:t>5</w:t>
         </w:r>
       </w:fldSimple>
+      <w:r>
+        <w:rPr>
+          <w:noProof/>
+        </w:rPr>
+        <w:t xml:space="preserve"> </w:t>
+      </w:r>
+      <w:bookmarkStart w:id="13" w:name="_GoBack"/>
+      <w:bookmarkEnd w:id="13"/>
       <w:r>
         <w:t>Interfaz de Usuario</w:t>
       </w:r>
@@ -16380,7 +16359,7 @@
                     </wp:inline>
                   </w:drawing>
                 </mc:Choice>
-                <mc:Fallback xmlns:cx="http://schemas.microsoft.com/office/drawing/2014/chartex" xmlns:cx1="http://schemas.microsoft.com/office/drawing/2015/9/8/chartex" xmlns:cx2="http://schemas.microsoft.com/office/drawing/2015/10/21/chartex" xmlns:cx3="http://schemas.microsoft.com/office/drawing/2016/5/9/chartex" xmlns:cx4="http://schemas.microsoft.com/office/drawing/2016/5/10/chartex" xmlns:cx5="http://schemas.microsoft.com/office/drawing/2016/5/11/chartex" xmlns:cx6="http://schemas.microsoft.com/office/drawing/2016/5/12/chartex" xmlns:cx7="http://schemas.microsoft.com/office/drawing/2016/5/13/chartex" xmlns:cx8="http://schemas.microsoft.com/office/drawing/2016/5/14/chartex" xmlns:aink="http://schemas.microsoft.com/office/drawing/2016/ink" xmlns:am3d="http://schemas.microsoft.com/office/drawing/2017/model3d" xmlns:w16cid="http://schemas.microsoft.com/office/word/2016/wordml/cid" xmlns:w16se="http://schemas.microsoft.com/office/word/2015/wordml/symex">
+                <mc:Fallback xmlns:w16se="http://schemas.microsoft.com/office/word/2015/wordml/symex" xmlns:w16cid="http://schemas.microsoft.com/office/word/2016/wordml/cid" xmlns:am3d="http://schemas.microsoft.com/office/drawing/2017/model3d" xmlns:aink="http://schemas.microsoft.com/office/drawing/2016/ink" xmlns:cx8="http://schemas.microsoft.com/office/drawing/2016/5/14/chartex" xmlns:cx7="http://schemas.microsoft.com/office/drawing/2016/5/13/chartex" xmlns:cx6="http://schemas.microsoft.com/office/drawing/2016/5/12/chartex" xmlns:cx5="http://schemas.microsoft.com/office/drawing/2016/5/11/chartex" xmlns:cx4="http://schemas.microsoft.com/office/drawing/2016/5/10/chartex" xmlns:cx3="http://schemas.microsoft.com/office/drawing/2016/5/9/chartex" xmlns:cx2="http://schemas.microsoft.com/office/drawing/2015/10/21/chartex" xmlns:cx1="http://schemas.microsoft.com/office/drawing/2015/9/8/chartex" xmlns:cx="http://schemas.microsoft.com/office/drawing/2014/chartex">
                   <w:pict>
                     <v:group w14:anchorId="01BF8EB7" id="Group 39" o:spid="_x0000_s1026" style="width:10.5pt;height:10.5pt;mso-position-horizontal-relative:char;mso-position-vertical-relative:line" coordsize="133350,133349" o:gfxdata="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">
                       <v:shape id="Shape 1025" o:spid="_x0000_s1027" style="position:absolute;left:29633;top:82021;width:25929;height:14817;visibility:visible;mso-wrap-style:square;v-text-anchor:top" coordsize="25929,14817" o:gfxdata="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" path="m,l25929,r,14817l,14817,,e" fillcolor="#37352f" stroked="f" strokeweight="0">
@@ -16785,7 +16764,7 @@
                     </wp:inline>
                   </w:drawing>
                 </mc:Choice>
-                <mc:Fallback xmlns:cx="http://schemas.microsoft.com/office/drawing/2014/chartex" xmlns:cx1="http://schemas.microsoft.com/office/drawing/2015/9/8/chartex" xmlns:cx2="http://schemas.microsoft.com/office/drawing/2015/10/21/chartex" xmlns:cx3="http://schemas.microsoft.com/office/drawing/2016/5/9/chartex" xmlns:cx4="http://schemas.microsoft.com/office/drawing/2016/5/10/chartex" xmlns:cx5="http://schemas.microsoft.com/office/drawing/2016/5/11/chartex" xmlns:cx6="http://schemas.microsoft.com/office/drawing/2016/5/12/chartex" xmlns:cx7="http://schemas.microsoft.com/office/drawing/2016/5/13/chartex" xmlns:cx8="http://schemas.microsoft.com/office/drawing/2016/5/14/chartex" xmlns:aink="http://schemas.microsoft.com/office/drawing/2016/ink" xmlns:am3d="http://schemas.microsoft.com/office/drawing/2017/model3d" xmlns:w16cid="http://schemas.microsoft.com/office/word/2016/wordml/cid" xmlns:w16se="http://schemas.microsoft.com/office/word/2015/wordml/symex">
+                <mc:Fallback xmlns:w16se="http://schemas.microsoft.com/office/word/2015/wordml/symex" xmlns:w16cid="http://schemas.microsoft.com/office/word/2016/wordml/cid" xmlns:am3d="http://schemas.microsoft.com/office/drawing/2017/model3d" xmlns:aink="http://schemas.microsoft.com/office/drawing/2016/ink" xmlns:cx8="http://schemas.microsoft.com/office/drawing/2016/5/14/chartex" xmlns:cx7="http://schemas.microsoft.com/office/drawing/2016/5/13/chartex" xmlns:cx6="http://schemas.microsoft.com/office/drawing/2016/5/12/chartex" xmlns:cx5="http://schemas.microsoft.com/office/drawing/2016/5/11/chartex" xmlns:cx4="http://schemas.microsoft.com/office/drawing/2016/5/10/chartex" xmlns:cx3="http://schemas.microsoft.com/office/drawing/2016/5/9/chartex" xmlns:cx2="http://schemas.microsoft.com/office/drawing/2015/10/21/chartex" xmlns:cx1="http://schemas.microsoft.com/office/drawing/2015/9/8/chartex" xmlns:cx="http://schemas.microsoft.com/office/drawing/2014/chartex">
                   <w:pict>
                     <v:group w14:anchorId="40D529D8" id="Group 47" o:spid="_x0000_s1026" style="width:9.75pt;height:8.45pt;mso-position-horizontal-relative:char;mso-position-vertical-relative:line" coordsize="123825,107156" o:gfxdata="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">
                       <v:shape id="Shape 49" o:spid="_x0000_s1027" style="position:absolute;top:87673;width:95250;height:19483;visibility:visible;mso-wrap-style:square;v-text-anchor:top" coordsize="95250,19483" o:gfxdata="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" path="m4762,l90487,v2631,,4763,2132,4763,4763l95250,14720v,2630,-2132,4763,-4763,4763l4762,19483,,14721,,4762,4762,xe" fillcolor="#37352f" stroked="f" strokeweight="0">
@@ -17381,7 +17360,7 @@
                     </wp:inline>
                   </w:drawing>
                 </mc:Choice>
-                <mc:Fallback xmlns:cx="http://schemas.microsoft.com/office/drawing/2014/chartex" xmlns:cx1="http://schemas.microsoft.com/office/drawing/2015/9/8/chartex" xmlns:cx2="http://schemas.microsoft.com/office/drawing/2015/10/21/chartex" xmlns:cx3="http://schemas.microsoft.com/office/drawing/2016/5/9/chartex" xmlns:cx4="http://schemas.microsoft.com/office/drawing/2016/5/10/chartex" xmlns:cx5="http://schemas.microsoft.com/office/drawing/2016/5/11/chartex" xmlns:cx6="http://schemas.microsoft.com/office/drawing/2016/5/12/chartex" xmlns:cx7="http://schemas.microsoft.com/office/drawing/2016/5/13/chartex" xmlns:cx8="http://schemas.microsoft.com/office/drawing/2016/5/14/chartex" xmlns:aink="http://schemas.microsoft.com/office/drawing/2016/ink" xmlns:am3d="http://schemas.microsoft.com/office/drawing/2017/model3d" xmlns:w16cid="http://schemas.microsoft.com/office/word/2016/wordml/cid" xmlns:w16se="http://schemas.microsoft.com/office/word/2015/wordml/symex">
+                <mc:Fallback xmlns:w16se="http://schemas.microsoft.com/office/word/2015/wordml/symex" xmlns:w16cid="http://schemas.microsoft.com/office/word/2016/wordml/cid" xmlns:am3d="http://schemas.microsoft.com/office/drawing/2017/model3d" xmlns:aink="http://schemas.microsoft.com/office/drawing/2016/ink" xmlns:cx8="http://schemas.microsoft.com/office/drawing/2016/5/14/chartex" xmlns:cx7="http://schemas.microsoft.com/office/drawing/2016/5/13/chartex" xmlns:cx6="http://schemas.microsoft.com/office/drawing/2016/5/12/chartex" xmlns:cx5="http://schemas.microsoft.com/office/drawing/2016/5/11/chartex" xmlns:cx4="http://schemas.microsoft.com/office/drawing/2016/5/10/chartex" xmlns:cx3="http://schemas.microsoft.com/office/drawing/2016/5/9/chartex" xmlns:cx2="http://schemas.microsoft.com/office/drawing/2015/10/21/chartex" xmlns:cx1="http://schemas.microsoft.com/office/drawing/2015/9/8/chartex" xmlns:cx="http://schemas.microsoft.com/office/drawing/2014/chartex">
                   <w:pict>
                     <v:group w14:anchorId="7CE57DC4" id="Group 57" o:spid="_x0000_s1026" style="width:10.5pt;height:10.5pt;mso-position-horizontal-relative:char;mso-position-vertical-relative:line" coordsize="133350,133349" o:gfxdata="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">
                       <v:shape id="Shape 1025" o:spid="_x0000_s1027" style="position:absolute;left:29633;top:82021;width:25929;height:14817;visibility:visible;mso-wrap-style:square;v-text-anchor:top" coordsize="25929,14817" o:gfxdata="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" path="m,l25929,r,14817l,14817,,e" fillcolor="#37352f" stroked="f" strokeweight="0">
@@ -17786,7 +17765,7 @@
                     </wp:inline>
                   </w:drawing>
                 </mc:Choice>
-                <mc:Fallback xmlns:cx="http://schemas.microsoft.com/office/drawing/2014/chartex" xmlns:cx1="http://schemas.microsoft.com/office/drawing/2015/9/8/chartex" xmlns:cx2="http://schemas.microsoft.com/office/drawing/2015/10/21/chartex" xmlns:cx3="http://schemas.microsoft.com/office/drawing/2016/5/9/chartex" xmlns:cx4="http://schemas.microsoft.com/office/drawing/2016/5/10/chartex" xmlns:cx5="http://schemas.microsoft.com/office/drawing/2016/5/11/chartex" xmlns:cx6="http://schemas.microsoft.com/office/drawing/2016/5/12/chartex" xmlns:cx7="http://schemas.microsoft.com/office/drawing/2016/5/13/chartex" xmlns:cx8="http://schemas.microsoft.com/office/drawing/2016/5/14/chartex" xmlns:aink="http://schemas.microsoft.com/office/drawing/2016/ink" xmlns:am3d="http://schemas.microsoft.com/office/drawing/2017/model3d" xmlns:w16cid="http://schemas.microsoft.com/office/word/2016/wordml/cid" xmlns:w16se="http://schemas.microsoft.com/office/word/2015/wordml/symex">
+                <mc:Fallback xmlns:w16se="http://schemas.microsoft.com/office/word/2015/wordml/symex" xmlns:w16cid="http://schemas.microsoft.com/office/word/2016/wordml/cid" xmlns:am3d="http://schemas.microsoft.com/office/drawing/2017/model3d" xmlns:aink="http://schemas.microsoft.com/office/drawing/2016/ink" xmlns:cx8="http://schemas.microsoft.com/office/drawing/2016/5/14/chartex" xmlns:cx7="http://schemas.microsoft.com/office/drawing/2016/5/13/chartex" xmlns:cx6="http://schemas.microsoft.com/office/drawing/2016/5/12/chartex" xmlns:cx5="http://schemas.microsoft.com/office/drawing/2016/5/11/chartex" xmlns:cx4="http://schemas.microsoft.com/office/drawing/2016/5/10/chartex" xmlns:cx3="http://schemas.microsoft.com/office/drawing/2016/5/9/chartex" xmlns:cx2="http://schemas.microsoft.com/office/drawing/2015/10/21/chartex" xmlns:cx1="http://schemas.microsoft.com/office/drawing/2015/9/8/chartex" xmlns:cx="http://schemas.microsoft.com/office/drawing/2014/chartex">
                   <w:pict>
                     <v:group w14:anchorId="25883D81" id="Group 66054784" o:spid="_x0000_s1026" style="width:9.75pt;height:8.45pt;mso-position-horizontal-relative:char;mso-position-vertical-relative:line" coordsize="123825,107156" o:gfxdata="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">
                       <v:shape id="Shape 49" o:spid="_x0000_s1027" style="position:absolute;top:87673;width:95250;height:19483;visibility:visible;mso-wrap-style:square;v-text-anchor:top" coordsize="95250,19483" o:gfxdata="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" path="m4762,l90487,v2631,,4763,2132,4763,4763l95250,14720v,2630,-2132,4763,-4763,4763l4762,19483,,14721,,4762,4762,xe" fillcolor="#37352f" stroked="f" strokeweight="0">
@@ -18386,7 +18365,7 @@
                     </wp:inline>
                   </w:drawing>
                 </mc:Choice>
-                <mc:Fallback xmlns:cx="http://schemas.microsoft.com/office/drawing/2014/chartex" xmlns:cx1="http://schemas.microsoft.com/office/drawing/2015/9/8/chartex" xmlns:cx2="http://schemas.microsoft.com/office/drawing/2015/10/21/chartex" xmlns:cx3="http://schemas.microsoft.com/office/drawing/2016/5/9/chartex" xmlns:cx4="http://schemas.microsoft.com/office/drawing/2016/5/10/chartex" xmlns:cx5="http://schemas.microsoft.com/office/drawing/2016/5/11/chartex" xmlns:cx6="http://schemas.microsoft.com/office/drawing/2016/5/12/chartex" xmlns:cx7="http://schemas.microsoft.com/office/drawing/2016/5/13/chartex" xmlns:cx8="http://schemas.microsoft.com/office/drawing/2016/5/14/chartex" xmlns:aink="http://schemas.microsoft.com/office/drawing/2016/ink" xmlns:am3d="http://schemas.microsoft.com/office/drawing/2017/model3d" xmlns:w16cid="http://schemas.microsoft.com/office/word/2016/wordml/cid" xmlns:w16se="http://schemas.microsoft.com/office/word/2015/wordml/symex">
+                <mc:Fallback xmlns:w16se="http://schemas.microsoft.com/office/word/2015/wordml/symex" xmlns:w16cid="http://schemas.microsoft.com/office/word/2016/wordml/cid" xmlns:am3d="http://schemas.microsoft.com/office/drawing/2017/model3d" xmlns:aink="http://schemas.microsoft.com/office/drawing/2016/ink" xmlns:cx8="http://schemas.microsoft.com/office/drawing/2016/5/14/chartex" xmlns:cx7="http://schemas.microsoft.com/office/drawing/2016/5/13/chartex" xmlns:cx6="http://schemas.microsoft.com/office/drawing/2016/5/12/chartex" xmlns:cx5="http://schemas.microsoft.com/office/drawing/2016/5/11/chartex" xmlns:cx4="http://schemas.microsoft.com/office/drawing/2016/5/10/chartex" xmlns:cx3="http://schemas.microsoft.com/office/drawing/2016/5/9/chartex" xmlns:cx2="http://schemas.microsoft.com/office/drawing/2015/10/21/chartex" xmlns:cx1="http://schemas.microsoft.com/office/drawing/2015/9/8/chartex" xmlns:cx="http://schemas.microsoft.com/office/drawing/2014/chartex">
                   <w:pict>
                     <v:group w14:anchorId="0F7F4CC1" id="Group 66054790" o:spid="_x0000_s1026" style="width:10.5pt;height:10.5pt;mso-position-horizontal-relative:char;mso-position-vertical-relative:line" coordsize="133350,133349" o:gfxdata="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">
                       <v:shape id="Shape 1025" o:spid="_x0000_s1027" style="position:absolute;left:29633;top:82021;width:25929;height:14817;visibility:visible;mso-wrap-style:square;v-text-anchor:top" coordsize="25929,14817" o:gfxdata="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" path="m,l25929,r,14817l,14817,,e" fillcolor="#37352f" stroked="f" strokeweight="0">
@@ -18791,7 +18770,7 @@
                     </wp:inline>
                   </w:drawing>
                 </mc:Choice>
-                <mc:Fallback xmlns:cx="http://schemas.microsoft.com/office/drawing/2014/chartex" xmlns:cx1="http://schemas.microsoft.com/office/drawing/2015/9/8/chartex" xmlns:cx2="http://schemas.microsoft.com/office/drawing/2015/10/21/chartex" xmlns:cx3="http://schemas.microsoft.com/office/drawing/2016/5/9/chartex" xmlns:cx4="http://schemas.microsoft.com/office/drawing/2016/5/10/chartex" xmlns:cx5="http://schemas.microsoft.com/office/drawing/2016/5/11/chartex" xmlns:cx6="http://schemas.microsoft.com/office/drawing/2016/5/12/chartex" xmlns:cx7="http://schemas.microsoft.com/office/drawing/2016/5/13/chartex" xmlns:cx8="http://schemas.microsoft.com/office/drawing/2016/5/14/chartex" xmlns:aink="http://schemas.microsoft.com/office/drawing/2016/ink" xmlns:am3d="http://schemas.microsoft.com/office/drawing/2017/model3d" xmlns:w16cid="http://schemas.microsoft.com/office/word/2016/wordml/cid" xmlns:w16se="http://schemas.microsoft.com/office/word/2015/wordml/symex">
+                <mc:Fallback xmlns:w16se="http://schemas.microsoft.com/office/word/2015/wordml/symex" xmlns:w16cid="http://schemas.microsoft.com/office/word/2016/wordml/cid" xmlns:am3d="http://schemas.microsoft.com/office/drawing/2017/model3d" xmlns:aink="http://schemas.microsoft.com/office/drawing/2016/ink" xmlns:cx8="http://schemas.microsoft.com/office/drawing/2016/5/14/chartex" xmlns:cx7="http://schemas.microsoft.com/office/drawing/2016/5/13/chartex" xmlns:cx6="http://schemas.microsoft.com/office/drawing/2016/5/12/chartex" xmlns:cx5="http://schemas.microsoft.com/office/drawing/2016/5/11/chartex" xmlns:cx4="http://schemas.microsoft.com/office/drawing/2016/5/10/chartex" xmlns:cx3="http://schemas.microsoft.com/office/drawing/2016/5/9/chartex" xmlns:cx2="http://schemas.microsoft.com/office/drawing/2015/10/21/chartex" xmlns:cx1="http://schemas.microsoft.com/office/drawing/2015/9/8/chartex" xmlns:cx="http://schemas.microsoft.com/office/drawing/2014/chartex">
                   <w:pict>
                     <v:group w14:anchorId="6FBFCE6B" id="Group 66054797" o:spid="_x0000_s1026" style="width:9.75pt;height:8.45pt;mso-position-horizontal-relative:char;mso-position-vertical-relative:line" coordsize="123825,107156" o:gfxdata="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">
                       <v:shape id="Shape 49" o:spid="_x0000_s1027" style="position:absolute;top:87673;width:95250;height:19483;visibility:visible;mso-wrap-style:square;v-text-anchor:top" coordsize="95250,19483" o:gfxdata="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" path="m4762,l90487,v2631,,4763,2132,4763,4763l95250,14720v,2630,-2132,4763,-4763,4763l4762,19483,,14721,,4762,4762,xe" fillcolor="#37352f" stroked="f" strokeweight="0">
@@ -19981,7 +19960,7 @@
       </w:r>
     </w:p>
   </w:comment>
-  <w:comment w:id="13" w:author="Muk" w:date="2021-10-11T03:27:00Z" w:initials="M">
+  <w:comment w:id="12" w:author="Muk" w:date="2021-10-11T03:27:00Z" w:initials="M">
     <w:p>
       <w:pPr>
         <w:pStyle w:val="Textocomentario"/>
@@ -20098,7 +20077,7 @@
         <w:bCs/>
         <w:noProof/>
       </w:rPr>
-      <w:t>10</w:t>
+      <w:t>22</w:t>
     </w:r>
     <w:r>
       <w:rPr>
@@ -24015,18 +23994,18 @@
 </file>
 
 <file path=customXml/item1.xml><?xml version="1.0" encoding="utf-8"?>
-<p:properties xmlns:p="http://schemas.microsoft.com/office/2006/metadata/properties" xmlns:xsi="http://www.w3.org/2001/XMLSchema-instance" xmlns:pc="http://schemas.microsoft.com/office/infopath/2007/PartnerControls">
-  <documentManagement/>
-</p:properties>
-</file>
-
-<file path=customXml/item2.xml><?xml version="1.0" encoding="utf-8"?>
 <?mso-contentType ?>
 <FormTemplates xmlns="http://schemas.microsoft.com/sharepoint/v3/contenttype/forms">
   <Display>DocumentLibraryForm</Display>
   <Edit>DocumentLibraryForm</Edit>
   <New>DocumentLibraryForm</New>
 </FormTemplates>
+</file>
+
+<file path=customXml/item2.xml><?xml version="1.0" encoding="utf-8"?>
+<p:properties xmlns:p="http://schemas.microsoft.com/office/2006/metadata/properties" xmlns:xsi="http://www.w3.org/2001/XMLSchema-instance" xmlns:pc="http://schemas.microsoft.com/office/infopath/2007/PartnerControls">
+  <documentManagement/>
+</p:properties>
 </file>
 
 <file path=customXml/item3.xml><?xml version="1.0" encoding="utf-8"?>
@@ -24239,18 +24218,18 @@
 </file>
 
 <file path=customXml/itemProps1.xml><?xml version="1.0" encoding="utf-8"?>
-<ds:datastoreItem xmlns:ds="http://schemas.openxmlformats.org/officeDocument/2006/customXml" ds:itemID="{578471E7-0AD2-4E4B-8163-83A7104BF8C7}">
+<ds:datastoreItem xmlns:ds="http://schemas.openxmlformats.org/officeDocument/2006/customXml" ds:itemID="{6C6FD9C1-5823-4667-AA63-247576C6B0F7}">
   <ds:schemaRefs>
-    <ds:schemaRef ds:uri="http://schemas.microsoft.com/office/2006/metadata/properties"/>
-    <ds:schemaRef ds:uri="http://schemas.microsoft.com/office/infopath/2007/PartnerControls"/>
+    <ds:schemaRef ds:uri="http://schemas.microsoft.com/sharepoint/v3/contenttype/forms"/>
   </ds:schemaRefs>
 </ds:datastoreItem>
 </file>
 
 <file path=customXml/itemProps2.xml><?xml version="1.0" encoding="utf-8"?>
-<ds:datastoreItem xmlns:ds="http://schemas.openxmlformats.org/officeDocument/2006/customXml" ds:itemID="{6C6FD9C1-5823-4667-AA63-247576C6B0F7}">
+<ds:datastoreItem xmlns:ds="http://schemas.openxmlformats.org/officeDocument/2006/customXml" ds:itemID="{578471E7-0AD2-4E4B-8163-83A7104BF8C7}">
   <ds:schemaRefs>
-    <ds:schemaRef ds:uri="http://schemas.microsoft.com/sharepoint/v3/contenttype/forms"/>
+    <ds:schemaRef ds:uri="http://schemas.microsoft.com/office/2006/metadata/properties"/>
+    <ds:schemaRef ds:uri="http://schemas.microsoft.com/office/infopath/2007/PartnerControls"/>
   </ds:schemaRefs>
 </ds:datastoreItem>
 </file>
@@ -24275,7 +24254,7 @@
 </file>
 
 <file path=customXml/itemProps4.xml><?xml version="1.0" encoding="utf-8"?>
-<ds:datastoreItem xmlns:ds="http://schemas.openxmlformats.org/officeDocument/2006/customXml" ds:itemID="{DBACDB47-30D5-4637-942A-DBA7D53B9C6B}">
+<ds:datastoreItem xmlns:ds="http://schemas.openxmlformats.org/officeDocument/2006/customXml" ds:itemID="{FFE6F120-3F06-49C7-8C60-6E97F24D0C3A}">
   <ds:schemaRefs>
     <ds:schemaRef ds:uri="http://schemas.openxmlformats.org/officeDocument/2006/bibliography"/>
   </ds:schemaRefs>

</xml_diff>